<commit_message>
Updated Pricing & About Us
New versions of these docs
</commit_message>
<xml_diff>
--- a/Skeleton/Arabic/GHS PRICE (Arabic).docx
+++ b/Skeleton/Arabic/GHS PRICE (Arabic).docx
@@ -83,14 +83,16 @@
           <w:sz w:val="52"/>
           <w:szCs w:val="52"/>
         </w:rPr>
-        <w:t>TRISTAR AERO TECHNOLOGY, LLC</w:t>
-      </w:r>
-      <w:r>
-        <w:rPr>
-          <w:sz w:val="32"/>
-          <w:szCs w:val="32"/>
-        </w:rPr>
-        <w:t xml:space="preserve">  </w:t>
+        <w:t xml:space="preserve">TRISTAR AERO TECHNOLOGY, </w:t>
+      </w:r>
+      <w:r>
+        <w:rPr>
+          <w:b/>
+          <w:i/>
+          <w:sz w:val="52"/>
+          <w:szCs w:val="52"/>
+        </w:rPr>
+        <w:t>INC</w:t>
       </w:r>
     </w:p>
     <w:p>
@@ -110,7 +112,6 @@
           <w:sz w:val="28"/>
           <w:szCs w:val="28"/>
           <w:rtl/>
-          <w:lang/>
         </w:rPr>
         <w:t>مرحبا بكم في</w:t>
       </w:r>
@@ -121,7 +122,6 @@
           <w:sz w:val="28"/>
           <w:szCs w:val="28"/>
           <w:rtl/>
-          <w:lang/>
         </w:rPr>
         <w:t xml:space="preserve"> </w:t>
       </w:r>
@@ -133,7 +133,6 @@
           <w:sz w:val="28"/>
           <w:szCs w:val="28"/>
           <w:rtl/>
-          <w:lang/>
         </w:rPr>
         <w:t>المواد الكيميائية الصناعية</w:t>
       </w:r>
@@ -144,7 +143,6 @@
           <w:sz w:val="28"/>
           <w:szCs w:val="28"/>
           <w:rtl/>
-          <w:lang/>
         </w:rPr>
         <w:t xml:space="preserve"> </w:t>
       </w:r>
@@ -156,7 +154,6 @@
           <w:sz w:val="28"/>
           <w:szCs w:val="28"/>
           <w:rtl/>
-          <w:lang/>
         </w:rPr>
         <w:t>/</w:t>
       </w:r>
@@ -167,7 +164,6 @@
           <w:sz w:val="28"/>
           <w:szCs w:val="28"/>
           <w:rtl/>
-          <w:lang/>
         </w:rPr>
         <w:t xml:space="preserve"> </w:t>
       </w:r>
@@ -179,7 +175,6 @@
           <w:sz w:val="28"/>
           <w:szCs w:val="28"/>
           <w:rtl/>
-          <w:lang/>
         </w:rPr>
         <w:t>الرزق</w:t>
       </w:r>
@@ -190,7 +185,6 @@
           <w:sz w:val="28"/>
           <w:szCs w:val="28"/>
           <w:rtl/>
-          <w:lang/>
         </w:rPr>
         <w:t xml:space="preserve"> </w:t>
       </w:r>
@@ -202,7 +196,6 @@
           <w:sz w:val="28"/>
           <w:szCs w:val="28"/>
           <w:rtl/>
-          <w:lang/>
         </w:rPr>
         <w:t>و</w:t>
       </w:r>
@@ -213,7 +206,6 @@
           <w:sz w:val="28"/>
           <w:szCs w:val="28"/>
           <w:rtl/>
-          <w:lang/>
         </w:rPr>
         <w:t xml:space="preserve">موردي المواد الكيميائية </w:t>
       </w:r>
@@ -225,7 +217,6 @@
           <w:sz w:val="28"/>
           <w:szCs w:val="28"/>
           <w:rtl/>
-          <w:lang/>
         </w:rPr>
         <w:t>للانضمام</w:t>
       </w:r>
@@ -236,7 +227,6 @@
           <w:sz w:val="28"/>
           <w:szCs w:val="28"/>
           <w:rtl/>
-          <w:lang/>
         </w:rPr>
         <w:t xml:space="preserve"> </w:t>
       </w:r>
@@ -248,7 +238,6 @@
           <w:sz w:val="28"/>
           <w:szCs w:val="28"/>
           <w:rtl/>
-          <w:lang/>
         </w:rPr>
         <w:t>TRISTAR</w:t>
       </w:r>
@@ -259,7 +248,6 @@
           <w:sz w:val="28"/>
           <w:szCs w:val="28"/>
           <w:rtl/>
-          <w:lang/>
         </w:rPr>
         <w:t xml:space="preserve">، </w:t>
       </w:r>
@@ -271,7 +259,6 @@
           <w:sz w:val="28"/>
           <w:szCs w:val="28"/>
           <w:rtl/>
-          <w:lang/>
         </w:rPr>
         <w:t>عضوا في</w:t>
       </w:r>
@@ -282,7 +269,6 @@
           <w:sz w:val="28"/>
           <w:szCs w:val="28"/>
           <w:rtl/>
-          <w:lang/>
         </w:rPr>
         <w:t xml:space="preserve"> </w:t>
       </w:r>
@@ -294,7 +280,6 @@
           <w:sz w:val="28"/>
           <w:szCs w:val="28"/>
           <w:rtl/>
-          <w:lang/>
         </w:rPr>
         <w:t>GHS</w:t>
       </w:r>
@@ -305,7 +290,6 @@
           <w:sz w:val="28"/>
           <w:szCs w:val="28"/>
           <w:rtl/>
-          <w:lang/>
         </w:rPr>
         <w:t xml:space="preserve">، ونحن نقدم </w:t>
       </w:r>
@@ -317,7 +301,6 @@
           <w:sz w:val="28"/>
           <w:szCs w:val="28"/>
           <w:rtl/>
-          <w:lang/>
         </w:rPr>
         <w:t>نسخة تجريبية مجانية</w:t>
       </w:r>
@@ -328,7 +311,6 @@
           <w:sz w:val="28"/>
           <w:szCs w:val="28"/>
           <w:rtl/>
-          <w:lang/>
         </w:rPr>
         <w:t xml:space="preserve"> </w:t>
       </w:r>
@@ -340,7 +322,6 @@
           <w:sz w:val="28"/>
           <w:szCs w:val="28"/>
           <w:rtl/>
-          <w:lang/>
         </w:rPr>
         <w:t>لمدة 30 يوما</w:t>
       </w:r>
@@ -351,7 +332,6 @@
           <w:sz w:val="28"/>
           <w:szCs w:val="28"/>
           <w:rtl/>
-          <w:lang/>
         </w:rPr>
         <w:t xml:space="preserve">. </w:t>
       </w:r>
@@ -363,7 +343,6 @@
           <w:sz w:val="28"/>
           <w:szCs w:val="28"/>
           <w:rtl/>
-          <w:lang/>
         </w:rPr>
         <w:t>(</w:t>
       </w:r>
@@ -374,7 +353,6 @@
           <w:sz w:val="28"/>
           <w:szCs w:val="28"/>
           <w:rtl/>
-          <w:lang/>
         </w:rPr>
         <w:t xml:space="preserve">الشركة </w:t>
       </w:r>
@@ -386,7 +364,6 @@
           <w:sz w:val="28"/>
           <w:szCs w:val="28"/>
           <w:rtl/>
-          <w:lang/>
         </w:rPr>
         <w:t>يجب أن توفر</w:t>
       </w:r>
@@ -397,7 +374,6 @@
           <w:sz w:val="28"/>
           <w:szCs w:val="28"/>
           <w:rtl/>
-          <w:lang/>
         </w:rPr>
         <w:t xml:space="preserve"> </w:t>
       </w:r>
@@ -409,7 +385,6 @@
           <w:sz w:val="28"/>
           <w:szCs w:val="28"/>
           <w:rtl/>
-          <w:lang/>
         </w:rPr>
         <w:t>معلومات المستخدم</w:t>
       </w:r>
@@ -420,7 +395,6 @@
           <w:sz w:val="28"/>
           <w:szCs w:val="28"/>
           <w:rtl/>
-          <w:lang/>
         </w:rPr>
         <w:t xml:space="preserve">) </w:t>
       </w:r>
@@ -432,7 +406,6 @@
           <w:sz w:val="28"/>
           <w:szCs w:val="28"/>
           <w:rtl/>
-          <w:lang/>
         </w:rPr>
         <w:t>(</w:t>
       </w:r>
@@ -443,7 +416,6 @@
           <w:sz w:val="28"/>
           <w:szCs w:val="28"/>
           <w:rtl/>
-          <w:lang/>
         </w:rPr>
         <w:t xml:space="preserve">ونحن </w:t>
       </w:r>
@@ -455,7 +427,6 @@
           <w:sz w:val="28"/>
           <w:szCs w:val="28"/>
           <w:rtl/>
-          <w:lang/>
         </w:rPr>
         <w:t>لا نقبل</w:t>
       </w:r>
@@ -466,7 +437,6 @@
           <w:sz w:val="28"/>
           <w:szCs w:val="28"/>
           <w:rtl/>
-          <w:lang/>
         </w:rPr>
         <w:t xml:space="preserve"> </w:t>
       </w:r>
@@ -478,7 +448,6 @@
           <w:sz w:val="28"/>
           <w:szCs w:val="28"/>
           <w:rtl/>
-          <w:lang/>
         </w:rPr>
         <w:t>تطبيق</w:t>
       </w:r>
@@ -489,7 +458,6 @@
           <w:sz w:val="28"/>
           <w:szCs w:val="28"/>
           <w:rtl/>
-          <w:lang/>
         </w:rPr>
         <w:t xml:space="preserve"> </w:t>
       </w:r>
@@ -501,7 +469,6 @@
           <w:sz w:val="28"/>
           <w:szCs w:val="28"/>
           <w:rtl/>
-          <w:lang/>
         </w:rPr>
         <w:t>الشخصية</w:t>
       </w:r>
@@ -512,7 +479,6 @@
           <w:sz w:val="28"/>
           <w:szCs w:val="28"/>
           <w:rtl/>
-          <w:lang/>
         </w:rPr>
         <w:t xml:space="preserve"> </w:t>
       </w:r>
@@ -524,7 +490,6 @@
           <w:sz w:val="28"/>
           <w:szCs w:val="28"/>
           <w:rtl/>
-          <w:lang/>
         </w:rPr>
         <w:t>للعضوية</w:t>
       </w:r>
@@ -535,7 +500,6 @@
           <w:sz w:val="28"/>
           <w:szCs w:val="28"/>
           <w:rtl/>
-          <w:lang/>
         </w:rPr>
         <w:t xml:space="preserve">)، يرجى الرجوع إلى </w:t>
       </w:r>
@@ -547,7 +511,6 @@
           <w:sz w:val="28"/>
           <w:szCs w:val="28"/>
           <w:rtl/>
-          <w:lang/>
         </w:rPr>
         <w:t>الرسوم التالية</w:t>
       </w:r>
@@ -558,7 +521,6 @@
           <w:sz w:val="28"/>
           <w:szCs w:val="28"/>
           <w:rtl/>
-          <w:lang/>
         </w:rPr>
         <w:t>:</w:t>
       </w:r>
@@ -569,7 +531,6 @@
           <w:sz w:val="19"/>
           <w:szCs w:val="19"/>
           <w:rtl/>
-          <w:lang/>
         </w:rPr>
         <w:t xml:space="preserve"> </w:t>
       </w:r>
@@ -606,7 +567,6 @@
                 <w:sz w:val="28"/>
                 <w:szCs w:val="28"/>
                 <w:rtl/>
-                <w:lang/>
               </w:rPr>
               <w:t>عدد</w:t>
             </w:r>
@@ -617,19 +577,17 @@
                 <w:sz w:val="28"/>
                 <w:szCs w:val="28"/>
                 <w:rtl/>
-                <w:lang/>
-              </w:rPr>
-              <w:t xml:space="preserve"> </w:t>
-            </w:r>
-            <w:r>
-              <w:rPr>
-                <w:rStyle w:val="hps"/>
-                <w:rFonts w:ascii="Arial" w:hAnsi="Arial" w:cs="Arial"/>
-                <w:color w:val="222222"/>
-                <w:sz w:val="28"/>
-                <w:szCs w:val="28"/>
-                <w:rtl/>
-                <w:lang/>
+              </w:rPr>
+              <w:t xml:space="preserve"> </w:t>
+            </w:r>
+            <w:r>
+              <w:rPr>
+                <w:rStyle w:val="hps"/>
+                <w:rFonts w:ascii="Arial" w:hAnsi="Arial" w:cs="Arial"/>
+                <w:color w:val="222222"/>
+                <w:sz w:val="28"/>
+                <w:szCs w:val="28"/>
+                <w:rtl/>
               </w:rPr>
               <w:t>المستخدمين</w:t>
             </w:r>
@@ -640,19 +598,17 @@
                 <w:sz w:val="28"/>
                 <w:szCs w:val="28"/>
                 <w:rtl/>
-                <w:lang/>
-              </w:rPr>
-              <w:t xml:space="preserve"> </w:t>
-            </w:r>
-            <w:r>
-              <w:rPr>
-                <w:rStyle w:val="hps"/>
-                <w:rFonts w:ascii="Arial" w:hAnsi="Arial" w:cs="Arial"/>
-                <w:color w:val="222222"/>
-                <w:sz w:val="28"/>
-                <w:szCs w:val="28"/>
-                <w:rtl/>
-                <w:lang/>
+              </w:rPr>
+              <w:t xml:space="preserve"> </w:t>
+            </w:r>
+            <w:r>
+              <w:rPr>
+                <w:rStyle w:val="hps"/>
+                <w:rFonts w:ascii="Arial" w:hAnsi="Arial" w:cs="Arial"/>
+                <w:color w:val="222222"/>
+                <w:sz w:val="28"/>
+                <w:szCs w:val="28"/>
+                <w:rtl/>
               </w:rPr>
               <w:t>طريقة شحن</w:t>
             </w:r>
@@ -663,19 +619,17 @@
                 <w:sz w:val="28"/>
                 <w:szCs w:val="28"/>
                 <w:rtl/>
-                <w:lang/>
-              </w:rPr>
-              <w:t xml:space="preserve"> </w:t>
-            </w:r>
-            <w:r>
-              <w:rPr>
-                <w:rStyle w:val="hps"/>
-                <w:rFonts w:ascii="Arial" w:hAnsi="Arial" w:cs="Arial"/>
-                <w:color w:val="222222"/>
-                <w:sz w:val="28"/>
-                <w:szCs w:val="28"/>
-                <w:rtl/>
-                <w:lang/>
+              </w:rPr>
+              <w:t xml:space="preserve"> </w:t>
+            </w:r>
+            <w:r>
+              <w:rPr>
+                <w:rStyle w:val="hps"/>
+                <w:rFonts w:ascii="Arial" w:hAnsi="Arial" w:cs="Arial"/>
+                <w:color w:val="222222"/>
+                <w:sz w:val="28"/>
+                <w:szCs w:val="28"/>
+                <w:rtl/>
               </w:rPr>
               <w:t>(</w:t>
             </w:r>
@@ -686,7 +640,6 @@
                 <w:sz w:val="28"/>
                 <w:szCs w:val="28"/>
                 <w:rtl/>
-                <w:lang/>
               </w:rPr>
               <w:t xml:space="preserve">عضوية </w:t>
             </w:r>
@@ -698,7 +651,6 @@
                 <w:sz w:val="28"/>
                 <w:szCs w:val="28"/>
                 <w:rtl/>
-                <w:lang/>
               </w:rPr>
               <w:t>1 سنة</w:t>
             </w:r>
@@ -709,7 +661,6 @@
                 <w:sz w:val="28"/>
                 <w:szCs w:val="28"/>
                 <w:rtl/>
-                <w:lang/>
               </w:rPr>
               <w:t xml:space="preserve">) </w:t>
             </w:r>
@@ -737,7 +688,6 @@
                 <w:sz w:val="28"/>
                 <w:szCs w:val="28"/>
                 <w:rtl/>
-                <w:lang/>
               </w:rPr>
               <w:t>1</w:t>
             </w:r>
@@ -748,19 +698,17 @@
                 <w:sz w:val="28"/>
                 <w:szCs w:val="28"/>
                 <w:rtl/>
-                <w:lang/>
-              </w:rPr>
-              <w:t xml:space="preserve"> </w:t>
-            </w:r>
-            <w:r>
-              <w:rPr>
-                <w:rStyle w:val="hps"/>
-                <w:rFonts w:ascii="Arial" w:hAnsi="Arial" w:cs="Arial"/>
-                <w:color w:val="222222"/>
-                <w:sz w:val="28"/>
-                <w:szCs w:val="28"/>
-                <w:rtl/>
-                <w:lang/>
+              </w:rPr>
+              <w:t xml:space="preserve"> </w:t>
+            </w:r>
+            <w:r>
+              <w:rPr>
+                <w:rStyle w:val="hps"/>
+                <w:rFonts w:ascii="Arial" w:hAnsi="Arial" w:cs="Arial"/>
+                <w:color w:val="222222"/>
+                <w:sz w:val="28"/>
+                <w:szCs w:val="28"/>
+                <w:rtl/>
               </w:rPr>
               <w:t>المستخدمين</w:t>
             </w:r>
@@ -791,7 +739,15 @@
                 <w:sz w:val="32"/>
                 <w:szCs w:val="32"/>
               </w:rPr>
-              <w:t>600.00 USD</w:t>
+              <w:t>650</w:t>
+            </w:r>
+            <w:r>
+              <w:rPr>
+                <w:rFonts w:ascii="MS Gothic" w:eastAsia="MS Gothic" w:hAnsi="MS Gothic" w:cs="MS Gothic"/>
+                <w:sz w:val="32"/>
+                <w:szCs w:val="32"/>
+              </w:rPr>
+              <w:t>.00 USD</w:t>
             </w:r>
             <w:r>
               <w:rPr>
@@ -825,7 +781,6 @@
                 <w:sz w:val="28"/>
                 <w:szCs w:val="28"/>
                 <w:rtl/>
-                <w:lang/>
               </w:rPr>
               <w:t>2</w:t>
             </w:r>
@@ -836,19 +791,17 @@
                 <w:sz w:val="28"/>
                 <w:szCs w:val="28"/>
                 <w:rtl/>
-                <w:lang/>
-              </w:rPr>
-              <w:t xml:space="preserve"> </w:t>
-            </w:r>
-            <w:r>
-              <w:rPr>
-                <w:rStyle w:val="hps"/>
-                <w:rFonts w:ascii="Arial" w:hAnsi="Arial" w:cs="Arial"/>
-                <w:color w:val="222222"/>
-                <w:sz w:val="28"/>
-                <w:szCs w:val="28"/>
-                <w:rtl/>
-                <w:lang/>
+              </w:rPr>
+              <w:t xml:space="preserve"> </w:t>
+            </w:r>
+            <w:r>
+              <w:rPr>
+                <w:rStyle w:val="hps"/>
+                <w:rFonts w:ascii="Arial" w:hAnsi="Arial" w:cs="Arial"/>
+                <w:color w:val="222222"/>
+                <w:sz w:val="28"/>
+                <w:szCs w:val="28"/>
+                <w:rtl/>
               </w:rPr>
               <w:t>المستخدمين</w:t>
             </w:r>
@@ -859,7 +812,6 @@
                 <w:sz w:val="28"/>
                 <w:szCs w:val="28"/>
                 <w:rtl/>
-                <w:lang/>
               </w:rPr>
               <w:t xml:space="preserve"> </w:t>
             </w:r>
@@ -890,17 +842,24 @@
                 <w:sz w:val="32"/>
                 <w:szCs w:val="32"/>
               </w:rPr>
-              <w:t>550.00 USD(</w:t>
-            </w:r>
-            <w:r>
-              <w:rPr>
-                <w:rStyle w:val="hps"/>
-                <w:rFonts w:ascii="Arial" w:hAnsi="Arial" w:cs="Arial"/>
-                <w:color w:val="222222"/>
-                <w:sz w:val="28"/>
-                <w:szCs w:val="28"/>
-                <w:rtl/>
-                <w:lang/>
+              <w:t>620</w:t>
+            </w:r>
+            <w:r>
+              <w:rPr>
+                <w:rFonts w:ascii="MS Gothic" w:eastAsia="MS Gothic" w:hAnsi="MS Gothic" w:cs="MS Gothic"/>
+                <w:sz w:val="32"/>
+                <w:szCs w:val="32"/>
+              </w:rPr>
+              <w:t>.00 USD(</w:t>
+            </w:r>
+            <w:r>
+              <w:rPr>
+                <w:rStyle w:val="hps"/>
+                <w:rFonts w:ascii="Arial" w:hAnsi="Arial" w:cs="Arial"/>
+                <w:color w:val="222222"/>
+                <w:sz w:val="28"/>
+                <w:szCs w:val="28"/>
+                <w:rtl/>
               </w:rPr>
               <w:t>اثنين من المستخدمين</w:t>
             </w:r>
@@ -911,19 +870,17 @@
                 <w:sz w:val="28"/>
                 <w:szCs w:val="28"/>
                 <w:rtl/>
-                <w:lang/>
-              </w:rPr>
-              <w:t xml:space="preserve"> </w:t>
-            </w:r>
-            <w:r>
-              <w:rPr>
-                <w:rStyle w:val="hps"/>
-                <w:rFonts w:ascii="Arial" w:hAnsi="Arial" w:cs="Arial"/>
-                <w:color w:val="222222"/>
-                <w:sz w:val="28"/>
-                <w:szCs w:val="28"/>
-                <w:rtl/>
-                <w:lang/>
+              </w:rPr>
+              <w:t xml:space="preserve"> </w:t>
+            </w:r>
+            <w:r>
+              <w:rPr>
+                <w:rStyle w:val="hps"/>
+                <w:rFonts w:ascii="Arial" w:hAnsi="Arial" w:cs="Arial"/>
+                <w:color w:val="222222"/>
+                <w:sz w:val="28"/>
+                <w:szCs w:val="28"/>
+                <w:rtl/>
               </w:rPr>
               <w:t>من</w:t>
             </w:r>
@@ -934,7 +891,6 @@
                 <w:sz w:val="19"/>
                 <w:szCs w:val="19"/>
                 <w:rtl/>
-                <w:lang/>
               </w:rPr>
               <w:t xml:space="preserve"> </w:t>
             </w:r>
@@ -962,15 +918,15 @@
                 <w:sz w:val="32"/>
                 <w:szCs w:val="32"/>
               </w:rPr>
-              <w:t>11</w:t>
-            </w:r>
-            <w:r>
-              <w:rPr>
-                <w:rFonts w:ascii="MS Gothic" w:eastAsia="MS Gothic" w:hAnsi="MS Gothic" w:cs="MS Gothic"/>
-                <w:sz w:val="32"/>
-                <w:szCs w:val="32"/>
-              </w:rPr>
-              <w:t xml:space="preserve">00.00 USD)  </w:t>
+              <w:t>1240</w:t>
+            </w:r>
+            <w:r>
+              <w:rPr>
+                <w:rFonts w:ascii="MS Gothic" w:eastAsia="MS Gothic" w:hAnsi="MS Gothic" w:cs="MS Gothic"/>
+                <w:sz w:val="32"/>
+                <w:szCs w:val="32"/>
+              </w:rPr>
+              <w:t xml:space="preserve">.00 USD)  </w:t>
             </w:r>
           </w:p>
         </w:tc>
@@ -996,7 +952,6 @@
                 <w:sz w:val="28"/>
                 <w:szCs w:val="28"/>
                 <w:rtl/>
-                <w:lang/>
               </w:rPr>
               <w:t>3</w:t>
             </w:r>
@@ -1007,19 +962,17 @@
                 <w:sz w:val="28"/>
                 <w:szCs w:val="28"/>
                 <w:rtl/>
-                <w:lang/>
-              </w:rPr>
-              <w:t xml:space="preserve"> </w:t>
-            </w:r>
-            <w:r>
-              <w:rPr>
-                <w:rStyle w:val="hps"/>
-                <w:rFonts w:ascii="Arial" w:hAnsi="Arial" w:cs="Arial"/>
-                <w:color w:val="222222"/>
-                <w:sz w:val="28"/>
-                <w:szCs w:val="28"/>
-                <w:rtl/>
-                <w:lang/>
+              </w:rPr>
+              <w:t xml:space="preserve"> </w:t>
+            </w:r>
+            <w:r>
+              <w:rPr>
+                <w:rStyle w:val="hps"/>
+                <w:rFonts w:ascii="Arial" w:hAnsi="Arial" w:cs="Arial"/>
+                <w:color w:val="222222"/>
+                <w:sz w:val="28"/>
+                <w:szCs w:val="28"/>
+                <w:rtl/>
               </w:rPr>
               <w:t>المستخدمين</w:t>
             </w:r>
@@ -1050,17 +1003,24 @@
                 <w:sz w:val="32"/>
                 <w:szCs w:val="32"/>
               </w:rPr>
-              <w:t>500.00 USD(</w:t>
-            </w:r>
-            <w:r>
-              <w:rPr>
-                <w:rStyle w:val="hps"/>
-                <w:rFonts w:ascii="Arial" w:hAnsi="Arial" w:cs="Arial"/>
-                <w:color w:val="222222"/>
-                <w:sz w:val="28"/>
-                <w:szCs w:val="28"/>
-                <w:rtl/>
-                <w:lang/>
+              <w:t>590</w:t>
+            </w:r>
+            <w:r>
+              <w:rPr>
+                <w:rFonts w:ascii="MS Gothic" w:eastAsia="MS Gothic" w:hAnsi="MS Gothic" w:cs="MS Gothic"/>
+                <w:sz w:val="32"/>
+                <w:szCs w:val="32"/>
+              </w:rPr>
+              <w:t>.00 USD(</w:t>
+            </w:r>
+            <w:r>
+              <w:rPr>
+                <w:rStyle w:val="hps"/>
+                <w:rFonts w:ascii="Arial" w:hAnsi="Arial" w:cs="Arial"/>
+                <w:color w:val="222222"/>
+                <w:sz w:val="28"/>
+                <w:szCs w:val="28"/>
+                <w:rtl/>
               </w:rPr>
               <w:t>3</w:t>
             </w:r>
@@ -1071,19 +1031,17 @@
                 <w:sz w:val="28"/>
                 <w:szCs w:val="28"/>
                 <w:rtl/>
-                <w:lang/>
-              </w:rPr>
-              <w:t xml:space="preserve"> </w:t>
-            </w:r>
-            <w:r>
-              <w:rPr>
-                <w:rStyle w:val="hps"/>
-                <w:rFonts w:ascii="Arial" w:hAnsi="Arial" w:cs="Arial"/>
-                <w:color w:val="222222"/>
-                <w:sz w:val="28"/>
-                <w:szCs w:val="28"/>
-                <w:rtl/>
-                <w:lang/>
+              </w:rPr>
+              <w:t xml:space="preserve"> </w:t>
+            </w:r>
+            <w:r>
+              <w:rPr>
+                <w:rStyle w:val="hps"/>
+                <w:rFonts w:ascii="Arial" w:hAnsi="Arial" w:cs="Arial"/>
+                <w:color w:val="222222"/>
+                <w:sz w:val="28"/>
+                <w:szCs w:val="28"/>
+                <w:rtl/>
               </w:rPr>
               <w:t>مستخدمي</w:t>
             </w:r>
@@ -1101,15 +1059,15 @@
                 <w:sz w:val="32"/>
                 <w:szCs w:val="32"/>
               </w:rPr>
-              <w:t>150</w:t>
-            </w:r>
-            <w:r>
-              <w:rPr>
-                <w:rFonts w:ascii="MS Gothic" w:eastAsia="MS Gothic" w:hAnsi="MS Gothic" w:cs="MS Gothic"/>
-                <w:sz w:val="32"/>
-                <w:szCs w:val="32"/>
-              </w:rPr>
-              <w:t>0.00 USD</w:t>
+              <w:t>1770</w:t>
+            </w:r>
+            <w:r>
+              <w:rPr>
+                <w:rFonts w:ascii="MS Gothic" w:eastAsia="MS Gothic" w:hAnsi="MS Gothic" w:cs="MS Gothic"/>
+                <w:sz w:val="32"/>
+                <w:szCs w:val="32"/>
+              </w:rPr>
+              <w:t>.00 USD</w:t>
             </w:r>
             <w:r>
               <w:rPr>
@@ -1133,17 +1091,24 @@
                 <w:sz w:val="32"/>
                 <w:szCs w:val="32"/>
               </w:rPr>
-              <w:t xml:space="preserve">500.00 USD </w:t>
-            </w:r>
-            <w:r>
-              <w:rPr>
-                <w:rStyle w:val="hps"/>
-                <w:rFonts w:ascii="Arial" w:hAnsi="Arial" w:cs="Arial"/>
-                <w:color w:val="222222"/>
-                <w:sz w:val="28"/>
-                <w:szCs w:val="28"/>
-                <w:rtl/>
-                <w:lang/>
+              <w:t>59</w:t>
+            </w:r>
+            <w:r>
+              <w:rPr>
+                <w:rFonts w:ascii="MS Gothic" w:eastAsia="MS Gothic" w:hAnsi="MS Gothic" w:cs="MS Gothic"/>
+                <w:sz w:val="32"/>
+                <w:szCs w:val="32"/>
+              </w:rPr>
+              <w:t xml:space="preserve">0.00 USD </w:t>
+            </w:r>
+            <w:r>
+              <w:rPr>
+                <w:rStyle w:val="hps"/>
+                <w:rFonts w:ascii="Arial" w:hAnsi="Arial" w:cs="Arial"/>
+                <w:color w:val="222222"/>
+                <w:sz w:val="28"/>
+                <w:szCs w:val="28"/>
+                <w:rtl/>
               </w:rPr>
               <w:t>كل</w:t>
             </w:r>
@@ -1154,19 +1119,17 @@
                 <w:sz w:val="28"/>
                 <w:szCs w:val="28"/>
                 <w:rtl/>
-                <w:lang/>
-              </w:rPr>
-              <w:t xml:space="preserve"> </w:t>
-            </w:r>
-            <w:r>
-              <w:rPr>
-                <w:rStyle w:val="hps"/>
-                <w:rFonts w:ascii="Arial" w:hAnsi="Arial" w:cs="Arial"/>
-                <w:color w:val="222222"/>
-                <w:sz w:val="28"/>
-                <w:szCs w:val="28"/>
-                <w:rtl/>
-                <w:lang/>
+              </w:rPr>
+              <w:t xml:space="preserve"> </w:t>
+            </w:r>
+            <w:r>
+              <w:rPr>
+                <w:rStyle w:val="hps"/>
+                <w:rFonts w:ascii="Arial" w:hAnsi="Arial" w:cs="Arial"/>
+                <w:color w:val="222222"/>
+                <w:sz w:val="28"/>
+                <w:szCs w:val="28"/>
+                <w:rtl/>
               </w:rPr>
               <w:t>مستخدم إضافي</w:t>
             </w:r>
@@ -1235,7 +1198,6 @@
                 <w:sz w:val="28"/>
                 <w:szCs w:val="28"/>
                 <w:rtl/>
-                <w:lang/>
               </w:rPr>
               <w:t>وهناك عدد من</w:t>
             </w:r>
@@ -1246,19 +1208,17 @@
                 <w:sz w:val="28"/>
                 <w:szCs w:val="28"/>
                 <w:rtl/>
-                <w:lang/>
-              </w:rPr>
-              <w:t xml:space="preserve"> </w:t>
-            </w:r>
-            <w:r>
-              <w:rPr>
-                <w:rStyle w:val="hps"/>
-                <w:rFonts w:ascii="Arial" w:hAnsi="Arial" w:cs="Arial"/>
-                <w:color w:val="222222"/>
-                <w:sz w:val="28"/>
-                <w:szCs w:val="28"/>
-                <w:rtl/>
-                <w:lang/>
+              </w:rPr>
+              <w:t xml:space="preserve"> </w:t>
+            </w:r>
+            <w:r>
+              <w:rPr>
+                <w:rStyle w:val="hps"/>
+                <w:rFonts w:ascii="Arial" w:hAnsi="Arial" w:cs="Arial"/>
+                <w:color w:val="222222"/>
+                <w:sz w:val="28"/>
+                <w:szCs w:val="28"/>
+                <w:rtl/>
               </w:rPr>
               <w:t>المستخدمين، و</w:t>
             </w:r>
@@ -1269,7 +1229,6 @@
                 <w:sz w:val="28"/>
                 <w:szCs w:val="28"/>
                 <w:rtl/>
-                <w:lang/>
               </w:rPr>
               <w:t xml:space="preserve">رسوم العضوية </w:t>
             </w:r>
@@ -1281,7 +1240,6 @@
                 <w:sz w:val="28"/>
                 <w:szCs w:val="28"/>
                 <w:rtl/>
-                <w:lang/>
               </w:rPr>
               <w:t>السنوية</w:t>
             </w:r>
@@ -1292,19 +1250,17 @@
                 <w:sz w:val="28"/>
                 <w:szCs w:val="28"/>
                 <w:rtl/>
-                <w:lang/>
-              </w:rPr>
-              <w:t xml:space="preserve"> </w:t>
-            </w:r>
-            <w:r>
-              <w:rPr>
-                <w:rStyle w:val="hps"/>
-                <w:rFonts w:ascii="Arial" w:hAnsi="Arial" w:cs="Arial"/>
-                <w:color w:val="222222"/>
-                <w:sz w:val="28"/>
-                <w:szCs w:val="28"/>
-                <w:rtl/>
-                <w:lang/>
+              </w:rPr>
+              <w:t xml:space="preserve"> </w:t>
+            </w:r>
+            <w:r>
+              <w:rPr>
+                <w:rStyle w:val="hps"/>
+                <w:rFonts w:ascii="Arial" w:hAnsi="Arial" w:cs="Arial"/>
+                <w:color w:val="222222"/>
+                <w:sz w:val="28"/>
+                <w:szCs w:val="28"/>
+                <w:rtl/>
               </w:rPr>
               <w:t>2،3</w:t>
             </w:r>
@@ -1315,19 +1271,17 @@
                 <w:sz w:val="28"/>
                 <w:szCs w:val="28"/>
                 <w:rtl/>
-                <w:lang/>
-              </w:rPr>
-              <w:t xml:space="preserve"> </w:t>
-            </w:r>
-            <w:r>
-              <w:rPr>
-                <w:rStyle w:val="hps"/>
-                <w:rFonts w:ascii="Arial" w:hAnsi="Arial" w:cs="Arial"/>
-                <w:color w:val="222222"/>
-                <w:sz w:val="28"/>
-                <w:szCs w:val="28"/>
-                <w:rtl/>
-                <w:lang/>
+              </w:rPr>
+              <w:t xml:space="preserve"> </w:t>
+            </w:r>
+            <w:r>
+              <w:rPr>
+                <w:rStyle w:val="hps"/>
+                <w:rFonts w:ascii="Arial" w:hAnsi="Arial" w:cs="Arial"/>
+                <w:color w:val="222222"/>
+                <w:sz w:val="28"/>
+                <w:szCs w:val="28"/>
+                <w:rtl/>
               </w:rPr>
               <w:t>الطرق</w:t>
             </w:r>
@@ -1355,7 +1309,6 @@
                 <w:sz w:val="28"/>
                 <w:szCs w:val="28"/>
                 <w:rtl/>
-                <w:lang/>
               </w:rPr>
               <w:t>عضو</w:t>
             </w:r>
@@ -1366,19 +1319,17 @@
                 <w:sz w:val="28"/>
                 <w:szCs w:val="28"/>
                 <w:rtl/>
-                <w:lang/>
-              </w:rPr>
-              <w:t xml:space="preserve"> </w:t>
-            </w:r>
-            <w:r>
-              <w:rPr>
-                <w:rStyle w:val="hps"/>
-                <w:rFonts w:ascii="Arial" w:hAnsi="Arial" w:cs="Arial"/>
-                <w:color w:val="222222"/>
-                <w:sz w:val="28"/>
-                <w:szCs w:val="28"/>
-                <w:rtl/>
-                <w:lang/>
+              </w:rPr>
+              <w:t xml:space="preserve"> </w:t>
+            </w:r>
+            <w:r>
+              <w:rPr>
+                <w:rStyle w:val="hps"/>
+                <w:rFonts w:ascii="Arial" w:hAnsi="Arial" w:cs="Arial"/>
+                <w:color w:val="222222"/>
+                <w:sz w:val="28"/>
+                <w:szCs w:val="28"/>
+                <w:rtl/>
               </w:rPr>
               <w:t>لمدة 2 سنة</w:t>
             </w:r>
@@ -1409,7 +1360,15 @@
                 <w:sz w:val="32"/>
                 <w:szCs w:val="32"/>
               </w:rPr>
-              <w:t xml:space="preserve">1100.00 USD    </w:t>
+              <w:t>1240</w:t>
+            </w:r>
+            <w:r>
+              <w:rPr>
+                <w:rFonts w:ascii="MS Gothic" w:eastAsia="MS Gothic" w:hAnsi="MS Gothic" w:cs="MS Gothic"/>
+                <w:sz w:val="32"/>
+                <w:szCs w:val="32"/>
+              </w:rPr>
+              <w:t xml:space="preserve">.00 USD    </w:t>
             </w:r>
           </w:p>
         </w:tc>
@@ -1435,7 +1394,6 @@
                 <w:sz w:val="28"/>
                 <w:szCs w:val="28"/>
                 <w:rtl/>
-                <w:lang/>
               </w:rPr>
               <w:t>عضو</w:t>
             </w:r>
@@ -1446,19 +1404,17 @@
                 <w:sz w:val="28"/>
                 <w:szCs w:val="28"/>
                 <w:rtl/>
-                <w:lang/>
-              </w:rPr>
-              <w:t xml:space="preserve"> </w:t>
-            </w:r>
-            <w:r>
-              <w:rPr>
-                <w:rStyle w:val="hps"/>
-                <w:rFonts w:ascii="Arial" w:hAnsi="Arial" w:cs="Arial"/>
-                <w:color w:val="222222"/>
-                <w:sz w:val="28"/>
-                <w:szCs w:val="28"/>
-                <w:rtl/>
-                <w:lang/>
+              </w:rPr>
+              <w:t xml:space="preserve"> </w:t>
+            </w:r>
+            <w:r>
+              <w:rPr>
+                <w:rStyle w:val="hps"/>
+                <w:rFonts w:ascii="Arial" w:hAnsi="Arial" w:cs="Arial"/>
+                <w:color w:val="222222"/>
+                <w:sz w:val="28"/>
+                <w:szCs w:val="28"/>
+                <w:rtl/>
               </w:rPr>
               <w:t>لمدة 3 سنوات</w:t>
             </w:r>
@@ -1489,7 +1445,15 @@
                 <w:sz w:val="32"/>
                 <w:szCs w:val="32"/>
               </w:rPr>
-              <w:t xml:space="preserve">1500.00 USD  </w:t>
+              <w:t>1770</w:t>
+            </w:r>
+            <w:r>
+              <w:rPr>
+                <w:rFonts w:ascii="MS Gothic" w:eastAsia="MS Gothic" w:hAnsi="MS Gothic" w:cs="MS Gothic"/>
+                <w:sz w:val="32"/>
+                <w:szCs w:val="32"/>
+              </w:rPr>
+              <w:t xml:space="preserve">.00 USD  </w:t>
             </w:r>
           </w:p>
         </w:tc>
@@ -1536,7 +1500,6 @@
                 <w:sz w:val="28"/>
                 <w:szCs w:val="28"/>
                 <w:rtl/>
-                <w:lang/>
               </w:rPr>
               <w:t>2</w:t>
             </w:r>
@@ -1547,19 +1510,17 @@
                 <w:sz w:val="28"/>
                 <w:szCs w:val="28"/>
                 <w:rtl/>
-                <w:lang/>
-              </w:rPr>
-              <w:t xml:space="preserve"> </w:t>
-            </w:r>
-            <w:r>
-              <w:rPr>
-                <w:rStyle w:val="hps"/>
-                <w:rFonts w:ascii="Arial" w:hAnsi="Arial" w:cs="Arial"/>
-                <w:color w:val="222222"/>
-                <w:sz w:val="28"/>
-                <w:szCs w:val="28"/>
-                <w:rtl/>
-                <w:lang/>
+              </w:rPr>
+              <w:t xml:space="preserve"> </w:t>
+            </w:r>
+            <w:r>
+              <w:rPr>
+                <w:rStyle w:val="hps"/>
+                <w:rFonts w:ascii="Arial" w:hAnsi="Arial" w:cs="Arial"/>
+                <w:color w:val="222222"/>
+                <w:sz w:val="28"/>
+                <w:szCs w:val="28"/>
+                <w:rtl/>
               </w:rPr>
               <w:t>عدد</w:t>
             </w:r>
@@ -1570,19 +1531,17 @@
                 <w:sz w:val="28"/>
                 <w:szCs w:val="28"/>
                 <w:rtl/>
-                <w:lang/>
-              </w:rPr>
-              <w:t xml:space="preserve"> </w:t>
-            </w:r>
-            <w:r>
-              <w:rPr>
-                <w:rStyle w:val="hps"/>
-                <w:rFonts w:ascii="Arial" w:hAnsi="Arial" w:cs="Arial"/>
-                <w:color w:val="222222"/>
-                <w:sz w:val="28"/>
-                <w:szCs w:val="28"/>
-                <w:rtl/>
-                <w:lang/>
+              </w:rPr>
+              <w:t xml:space="preserve"> </w:t>
+            </w:r>
+            <w:r>
+              <w:rPr>
+                <w:rStyle w:val="hps"/>
+                <w:rFonts w:ascii="Arial" w:hAnsi="Arial" w:cs="Arial"/>
+                <w:color w:val="222222"/>
+                <w:sz w:val="28"/>
+                <w:szCs w:val="28"/>
+                <w:rtl/>
               </w:rPr>
               <w:t>المستخدمين</w:t>
             </w:r>
@@ -1593,7 +1552,6 @@
                 <w:sz w:val="28"/>
                 <w:szCs w:val="28"/>
                 <w:rtl/>
-                <w:lang/>
               </w:rPr>
               <w:t xml:space="preserve">، وطرق </w:t>
             </w:r>
@@ -1605,7 +1563,6 @@
                 <w:sz w:val="28"/>
                 <w:szCs w:val="28"/>
                 <w:rtl/>
-                <w:lang/>
               </w:rPr>
               <w:t>2،3</w:t>
             </w:r>
@@ -1616,19 +1573,17 @@
                 <w:sz w:val="28"/>
                 <w:szCs w:val="28"/>
                 <w:rtl/>
-                <w:lang/>
-              </w:rPr>
-              <w:t xml:space="preserve"> </w:t>
-            </w:r>
-            <w:r>
-              <w:rPr>
-                <w:rStyle w:val="hps"/>
-                <w:rFonts w:ascii="Arial" w:hAnsi="Arial" w:cs="Arial"/>
-                <w:color w:val="222222"/>
-                <w:sz w:val="28"/>
-                <w:szCs w:val="28"/>
-                <w:rtl/>
-                <w:lang/>
+              </w:rPr>
+              <w:t xml:space="preserve"> </w:t>
+            </w:r>
+            <w:r>
+              <w:rPr>
+                <w:rStyle w:val="hps"/>
+                <w:rFonts w:ascii="Arial" w:hAnsi="Arial" w:cs="Arial"/>
+                <w:color w:val="222222"/>
+                <w:sz w:val="28"/>
+                <w:szCs w:val="28"/>
+                <w:rtl/>
               </w:rPr>
               <w:t>رسوم العضوية السنوية</w:t>
             </w:r>
@@ -1656,7 +1611,6 @@
                 <w:sz w:val="28"/>
                 <w:szCs w:val="28"/>
                 <w:rtl/>
-                <w:lang/>
               </w:rPr>
               <w:t>عضو</w:t>
             </w:r>
@@ -1667,19 +1621,17 @@
                 <w:sz w:val="28"/>
                 <w:szCs w:val="28"/>
                 <w:rtl/>
-                <w:lang/>
-              </w:rPr>
-              <w:t xml:space="preserve"> </w:t>
-            </w:r>
-            <w:r>
-              <w:rPr>
-                <w:rStyle w:val="hps"/>
-                <w:rFonts w:ascii="Arial" w:hAnsi="Arial" w:cs="Arial"/>
-                <w:color w:val="222222"/>
-                <w:sz w:val="28"/>
-                <w:szCs w:val="28"/>
-                <w:rtl/>
-                <w:lang/>
+              </w:rPr>
+              <w:t xml:space="preserve"> </w:t>
+            </w:r>
+            <w:r>
+              <w:rPr>
+                <w:rStyle w:val="hps"/>
+                <w:rFonts w:ascii="Arial" w:hAnsi="Arial" w:cs="Arial"/>
+                <w:color w:val="222222"/>
+                <w:sz w:val="28"/>
+                <w:szCs w:val="28"/>
+                <w:rtl/>
               </w:rPr>
               <w:t>لمدة 2 سنة</w:t>
             </w:r>
@@ -1690,7 +1642,6 @@
                 <w:sz w:val="28"/>
                 <w:szCs w:val="28"/>
                 <w:rtl/>
-                <w:lang/>
               </w:rPr>
               <w:t xml:space="preserve"> </w:t>
             </w:r>
@@ -1721,7 +1672,15 @@
                 <w:sz w:val="32"/>
                 <w:szCs w:val="32"/>
               </w:rPr>
-              <w:t xml:space="preserve">2000.00 USD </w:t>
+              <w:t>2360</w:t>
+            </w:r>
+            <w:r>
+              <w:rPr>
+                <w:rFonts w:ascii="MS Gothic" w:eastAsia="MS Gothic" w:hAnsi="MS Gothic" w:cs="MS Gothic"/>
+                <w:sz w:val="32"/>
+                <w:szCs w:val="32"/>
+              </w:rPr>
+              <w:t xml:space="preserve">.00 USD </w:t>
             </w:r>
           </w:p>
         </w:tc>
@@ -1747,7 +1706,6 @@
                 <w:sz w:val="28"/>
                 <w:szCs w:val="28"/>
                 <w:rtl/>
-                <w:lang/>
               </w:rPr>
               <w:t>عضو</w:t>
             </w:r>
@@ -1758,19 +1716,17 @@
                 <w:sz w:val="28"/>
                 <w:szCs w:val="28"/>
                 <w:rtl/>
-                <w:lang/>
-              </w:rPr>
-              <w:t xml:space="preserve"> </w:t>
-            </w:r>
-            <w:r>
-              <w:rPr>
-                <w:rStyle w:val="hps"/>
-                <w:rFonts w:ascii="Arial" w:hAnsi="Arial" w:cs="Arial"/>
-                <w:color w:val="222222"/>
-                <w:sz w:val="28"/>
-                <w:szCs w:val="28"/>
-                <w:rtl/>
-                <w:lang/>
+              </w:rPr>
+              <w:t xml:space="preserve"> </w:t>
+            </w:r>
+            <w:r>
+              <w:rPr>
+                <w:rStyle w:val="hps"/>
+                <w:rFonts w:ascii="Arial" w:hAnsi="Arial" w:cs="Arial"/>
+                <w:color w:val="222222"/>
+                <w:sz w:val="28"/>
+                <w:szCs w:val="28"/>
+                <w:rtl/>
               </w:rPr>
               <w:t>لمدة 3 سنوات</w:t>
             </w:r>
@@ -1801,7 +1757,15 @@
                 <w:sz w:val="32"/>
                 <w:szCs w:val="32"/>
               </w:rPr>
-              <w:t xml:space="preserve">2700.00 USD </w:t>
+              <w:t>3360</w:t>
+            </w:r>
+            <w:r>
+              <w:rPr>
+                <w:rFonts w:ascii="MS Gothic" w:eastAsia="MS Gothic" w:hAnsi="MS Gothic" w:cs="MS Gothic"/>
+                <w:sz w:val="32"/>
+                <w:szCs w:val="32"/>
+              </w:rPr>
+              <w:t xml:space="preserve">.00 USD </w:t>
             </w:r>
           </w:p>
         </w:tc>
@@ -1848,7 +1812,6 @@
                 <w:sz w:val="28"/>
                 <w:szCs w:val="28"/>
                 <w:rtl/>
-                <w:lang/>
               </w:rPr>
               <w:t>3</w:t>
             </w:r>
@@ -1859,19 +1822,17 @@
                 <w:sz w:val="28"/>
                 <w:szCs w:val="28"/>
                 <w:rtl/>
-                <w:lang/>
-              </w:rPr>
-              <w:t xml:space="preserve"> </w:t>
-            </w:r>
-            <w:r>
-              <w:rPr>
-                <w:rStyle w:val="hps"/>
-                <w:rFonts w:ascii="Arial" w:hAnsi="Arial" w:cs="Arial"/>
-                <w:color w:val="222222"/>
-                <w:sz w:val="28"/>
-                <w:szCs w:val="28"/>
-                <w:rtl/>
-                <w:lang/>
+              </w:rPr>
+              <w:t xml:space="preserve"> </w:t>
+            </w:r>
+            <w:r>
+              <w:rPr>
+                <w:rStyle w:val="hps"/>
+                <w:rFonts w:ascii="Arial" w:hAnsi="Arial" w:cs="Arial"/>
+                <w:color w:val="222222"/>
+                <w:sz w:val="28"/>
+                <w:szCs w:val="28"/>
+                <w:rtl/>
               </w:rPr>
               <w:t>عدد من</w:t>
             </w:r>
@@ -1882,19 +1843,17 @@
                 <w:sz w:val="28"/>
                 <w:szCs w:val="28"/>
                 <w:rtl/>
-                <w:lang/>
-              </w:rPr>
-              <w:t xml:space="preserve"> </w:t>
-            </w:r>
-            <w:r>
-              <w:rPr>
-                <w:rStyle w:val="hps"/>
-                <w:rFonts w:ascii="Arial" w:hAnsi="Arial" w:cs="Arial"/>
-                <w:color w:val="222222"/>
-                <w:sz w:val="28"/>
-                <w:szCs w:val="28"/>
-                <w:rtl/>
-                <w:lang/>
+              </w:rPr>
+              <w:t xml:space="preserve"> </w:t>
+            </w:r>
+            <w:r>
+              <w:rPr>
+                <w:rStyle w:val="hps"/>
+                <w:rFonts w:ascii="Arial" w:hAnsi="Arial" w:cs="Arial"/>
+                <w:color w:val="222222"/>
+                <w:sz w:val="28"/>
+                <w:szCs w:val="28"/>
+                <w:rtl/>
               </w:rPr>
               <w:t>المستخدمين</w:t>
             </w:r>
@@ -1905,7 +1864,6 @@
                 <w:sz w:val="28"/>
                 <w:szCs w:val="28"/>
                 <w:rtl/>
-                <w:lang/>
               </w:rPr>
               <w:t xml:space="preserve">، وطرق </w:t>
             </w:r>
@@ -1917,7 +1875,6 @@
                 <w:sz w:val="28"/>
                 <w:szCs w:val="28"/>
                 <w:rtl/>
-                <w:lang/>
               </w:rPr>
               <w:t>رسوم العضوية</w:t>
             </w:r>
@@ -1928,19 +1885,17 @@
                 <w:sz w:val="28"/>
                 <w:szCs w:val="28"/>
                 <w:rtl/>
-                <w:lang/>
-              </w:rPr>
-              <w:t xml:space="preserve"> </w:t>
-            </w:r>
-            <w:r>
-              <w:rPr>
-                <w:rStyle w:val="hps"/>
-                <w:rFonts w:ascii="Arial" w:hAnsi="Arial" w:cs="Arial"/>
-                <w:color w:val="222222"/>
-                <w:sz w:val="28"/>
-                <w:szCs w:val="28"/>
-                <w:rtl/>
-                <w:lang/>
+              </w:rPr>
+              <w:t xml:space="preserve"> </w:t>
+            </w:r>
+            <w:r>
+              <w:rPr>
+                <w:rStyle w:val="hps"/>
+                <w:rFonts w:ascii="Arial" w:hAnsi="Arial" w:cs="Arial"/>
+                <w:color w:val="222222"/>
+                <w:sz w:val="28"/>
+                <w:szCs w:val="28"/>
+                <w:rtl/>
               </w:rPr>
               <w:t>السنوية</w:t>
             </w:r>
@@ -1951,19 +1906,17 @@
                 <w:sz w:val="28"/>
                 <w:szCs w:val="28"/>
                 <w:rtl/>
-                <w:lang/>
-              </w:rPr>
-              <w:t xml:space="preserve"> </w:t>
-            </w:r>
-            <w:r>
-              <w:rPr>
-                <w:rStyle w:val="hps"/>
-                <w:rFonts w:ascii="Arial" w:hAnsi="Arial" w:cs="Arial"/>
-                <w:color w:val="222222"/>
-                <w:sz w:val="28"/>
-                <w:szCs w:val="28"/>
-                <w:rtl/>
-                <w:lang/>
+              </w:rPr>
+              <w:t xml:space="preserve"> </w:t>
+            </w:r>
+            <w:r>
+              <w:rPr>
+                <w:rStyle w:val="hps"/>
+                <w:rFonts w:ascii="Arial" w:hAnsi="Arial" w:cs="Arial"/>
+                <w:color w:val="222222"/>
+                <w:sz w:val="28"/>
+                <w:szCs w:val="28"/>
+                <w:rtl/>
               </w:rPr>
               <w:t>2،3</w:t>
             </w:r>
@@ -1991,7 +1944,6 @@
                 <w:sz w:val="28"/>
                 <w:szCs w:val="28"/>
                 <w:rtl/>
-                <w:lang/>
               </w:rPr>
               <w:t>عضو</w:t>
             </w:r>
@@ -2002,19 +1954,17 @@
                 <w:sz w:val="28"/>
                 <w:szCs w:val="28"/>
                 <w:rtl/>
-                <w:lang/>
-              </w:rPr>
-              <w:t xml:space="preserve"> </w:t>
-            </w:r>
-            <w:r>
-              <w:rPr>
-                <w:rStyle w:val="hps"/>
-                <w:rFonts w:ascii="Arial" w:hAnsi="Arial" w:cs="Arial"/>
-                <w:color w:val="222222"/>
-                <w:sz w:val="28"/>
-                <w:szCs w:val="28"/>
-                <w:rtl/>
-                <w:lang/>
+              </w:rPr>
+              <w:t xml:space="preserve"> </w:t>
+            </w:r>
+            <w:r>
+              <w:rPr>
+                <w:rStyle w:val="hps"/>
+                <w:rFonts w:ascii="Arial" w:hAnsi="Arial" w:cs="Arial"/>
+                <w:color w:val="222222"/>
+                <w:sz w:val="28"/>
+                <w:szCs w:val="28"/>
+                <w:rtl/>
               </w:rPr>
               <w:t>لمدة 2 سنة</w:t>
             </w:r>
@@ -2025,7 +1975,6 @@
                 <w:sz w:val="28"/>
                 <w:szCs w:val="28"/>
                 <w:rtl/>
-                <w:lang/>
               </w:rPr>
               <w:t xml:space="preserve"> </w:t>
             </w:r>
@@ -2056,7 +2005,7 @@
                 <w:sz w:val="32"/>
                 <w:szCs w:val="32"/>
               </w:rPr>
-              <w:t>2700</w:t>
+              <w:t>3540</w:t>
             </w:r>
             <w:r>
               <w:rPr>
@@ -2096,17 +2045,24 @@
                 <w:sz w:val="32"/>
                 <w:szCs w:val="32"/>
               </w:rPr>
-              <w:t xml:space="preserve">900.00 USD </w:t>
-            </w:r>
-            <w:r>
-              <w:rPr>
-                <w:rStyle w:val="hps"/>
-                <w:rFonts w:ascii="Arial" w:hAnsi="Arial" w:cs="Arial"/>
-                <w:color w:val="222222"/>
-                <w:sz w:val="28"/>
-                <w:szCs w:val="28"/>
-                <w:rtl/>
-                <w:lang/>
+              <w:t>1180</w:t>
+            </w:r>
+            <w:r>
+              <w:rPr>
+                <w:rFonts w:ascii="MS Gothic" w:eastAsia="MS Gothic" w:hAnsi="MS Gothic" w:cs="MS Gothic"/>
+                <w:sz w:val="32"/>
+                <w:szCs w:val="32"/>
+              </w:rPr>
+              <w:t xml:space="preserve">.00 USD </w:t>
+            </w:r>
+            <w:r>
+              <w:rPr>
+                <w:rStyle w:val="hps"/>
+                <w:rFonts w:ascii="Arial" w:hAnsi="Arial" w:cs="Arial"/>
+                <w:color w:val="222222"/>
+                <w:sz w:val="28"/>
+                <w:szCs w:val="28"/>
+                <w:rtl/>
               </w:rPr>
               <w:t>بالإضافة إلى</w:t>
             </w:r>
@@ -2117,19 +2073,17 @@
                 <w:sz w:val="28"/>
                 <w:szCs w:val="28"/>
                 <w:rtl/>
-                <w:lang/>
-              </w:rPr>
-              <w:t xml:space="preserve"> </w:t>
-            </w:r>
-            <w:r>
-              <w:rPr>
-                <w:rStyle w:val="hps"/>
-                <w:rFonts w:ascii="Arial" w:hAnsi="Arial" w:cs="Arial"/>
-                <w:color w:val="222222"/>
-                <w:sz w:val="28"/>
-                <w:szCs w:val="28"/>
-                <w:rtl/>
-                <w:lang/>
+              </w:rPr>
+              <w:t xml:space="preserve"> </w:t>
+            </w:r>
+            <w:r>
+              <w:rPr>
+                <w:rStyle w:val="hps"/>
+                <w:rFonts w:ascii="Arial" w:hAnsi="Arial" w:cs="Arial"/>
+                <w:color w:val="222222"/>
+                <w:sz w:val="28"/>
+                <w:szCs w:val="28"/>
+                <w:rtl/>
               </w:rPr>
               <w:t>لكل مستخدم</w:t>
             </w:r>
@@ -2140,19 +2094,17 @@
                 <w:sz w:val="28"/>
                 <w:szCs w:val="28"/>
                 <w:rtl/>
-                <w:lang/>
-              </w:rPr>
-              <w:t xml:space="preserve"> </w:t>
-            </w:r>
-            <w:r>
-              <w:rPr>
-                <w:rStyle w:val="hps"/>
-                <w:rFonts w:ascii="Arial" w:hAnsi="Arial" w:cs="Arial"/>
-                <w:color w:val="222222"/>
-                <w:sz w:val="28"/>
-                <w:szCs w:val="28"/>
-                <w:rtl/>
-                <w:lang/>
+              </w:rPr>
+              <w:t xml:space="preserve"> </w:t>
+            </w:r>
+            <w:r>
+              <w:rPr>
+                <w:rStyle w:val="hps"/>
+                <w:rFonts w:ascii="Arial" w:hAnsi="Arial" w:cs="Arial"/>
+                <w:color w:val="222222"/>
+                <w:sz w:val="28"/>
+                <w:szCs w:val="28"/>
+                <w:rtl/>
               </w:rPr>
               <w:t>زائد</w:t>
             </w:r>
@@ -2188,7 +2140,6 @@
                 <w:sz w:val="28"/>
                 <w:szCs w:val="28"/>
                 <w:rtl/>
-                <w:lang/>
               </w:rPr>
               <w:t>عضو</w:t>
             </w:r>
@@ -2199,19 +2150,17 @@
                 <w:sz w:val="28"/>
                 <w:szCs w:val="28"/>
                 <w:rtl/>
-                <w:lang/>
-              </w:rPr>
-              <w:t xml:space="preserve"> </w:t>
-            </w:r>
-            <w:r>
-              <w:rPr>
-                <w:rStyle w:val="hps"/>
-                <w:rFonts w:ascii="Arial" w:hAnsi="Arial" w:cs="Arial"/>
-                <w:color w:val="222222"/>
-                <w:sz w:val="28"/>
-                <w:szCs w:val="28"/>
-                <w:rtl/>
-                <w:lang/>
+              </w:rPr>
+              <w:t xml:space="preserve"> </w:t>
+            </w:r>
+            <w:r>
+              <w:rPr>
+                <w:rStyle w:val="hps"/>
+                <w:rFonts w:ascii="Arial" w:hAnsi="Arial" w:cs="Arial"/>
+                <w:color w:val="222222"/>
+                <w:sz w:val="28"/>
+                <w:szCs w:val="28"/>
+                <w:rtl/>
               </w:rPr>
               <w:t>لمدة 3 سنوات</w:t>
             </w:r>
@@ -2222,7 +2171,6 @@
                 <w:sz w:val="28"/>
                 <w:szCs w:val="28"/>
                 <w:rtl/>
-                <w:lang/>
               </w:rPr>
               <w:t xml:space="preserve"> </w:t>
             </w:r>
@@ -2253,7 +2201,7 @@
                 <w:sz w:val="32"/>
                 <w:szCs w:val="32"/>
               </w:rPr>
-              <w:t>3600</w:t>
+              <w:t>4770</w:t>
             </w:r>
             <w:r>
               <w:rPr>
@@ -2285,25 +2233,32 @@
                 <w:sz w:val="32"/>
                 <w:szCs w:val="32"/>
               </w:rPr>
-              <w:t>1200.00 USD</w:t>
-            </w:r>
-            <w:r>
-              <w:rPr>
-                <w:rFonts w:ascii="MS Gothic" w:eastAsia="MS Gothic" w:hAnsi="MS Gothic" w:cs="MS Gothic"/>
-                <w:sz w:val="32"/>
-                <w:szCs w:val="32"/>
-              </w:rPr>
-              <w:t xml:space="preserve"> </w:t>
-            </w:r>
-            <w:r>
-              <w:rPr>
-                <w:rStyle w:val="hps"/>
-                <w:rFonts w:ascii="Arial" w:hAnsi="Arial" w:cs="Arial"/>
-                <w:color w:val="222222"/>
-                <w:sz w:val="28"/>
-                <w:szCs w:val="28"/>
-                <w:rtl/>
-                <w:lang/>
+              <w:t>1590</w:t>
+            </w:r>
+            <w:r>
+              <w:rPr>
+                <w:rFonts w:ascii="MS Gothic" w:eastAsia="MS Gothic" w:hAnsi="MS Gothic" w:cs="MS Gothic"/>
+                <w:sz w:val="32"/>
+                <w:szCs w:val="32"/>
+              </w:rPr>
+              <w:t>.00 USD</w:t>
+            </w:r>
+            <w:r>
+              <w:rPr>
+                <w:rFonts w:ascii="MS Gothic" w:eastAsia="MS Gothic" w:hAnsi="MS Gothic" w:cs="MS Gothic"/>
+                <w:sz w:val="32"/>
+                <w:szCs w:val="32"/>
+              </w:rPr>
+              <w:t xml:space="preserve"> </w:t>
+            </w:r>
+            <w:r>
+              <w:rPr>
+                <w:rStyle w:val="hps"/>
+                <w:rFonts w:ascii="Arial" w:hAnsi="Arial" w:cs="Arial"/>
+                <w:color w:val="222222"/>
+                <w:sz w:val="28"/>
+                <w:szCs w:val="28"/>
+                <w:rtl/>
               </w:rPr>
               <w:t>بالإضافة إلى</w:t>
             </w:r>
@@ -2314,19 +2269,17 @@
                 <w:sz w:val="28"/>
                 <w:szCs w:val="28"/>
                 <w:rtl/>
-                <w:lang/>
-              </w:rPr>
-              <w:t xml:space="preserve"> </w:t>
-            </w:r>
-            <w:r>
-              <w:rPr>
-                <w:rStyle w:val="hps"/>
-                <w:rFonts w:ascii="Arial" w:hAnsi="Arial" w:cs="Arial"/>
-                <w:color w:val="222222"/>
-                <w:sz w:val="28"/>
-                <w:szCs w:val="28"/>
-                <w:rtl/>
-                <w:lang/>
+              </w:rPr>
+              <w:t xml:space="preserve"> </w:t>
+            </w:r>
+            <w:r>
+              <w:rPr>
+                <w:rStyle w:val="hps"/>
+                <w:rFonts w:ascii="Arial" w:hAnsi="Arial" w:cs="Arial"/>
+                <w:color w:val="222222"/>
+                <w:sz w:val="28"/>
+                <w:szCs w:val="28"/>
+                <w:rtl/>
               </w:rPr>
               <w:t>لكل مستخدم</w:t>
             </w:r>
@@ -2337,19 +2290,17 @@
                 <w:sz w:val="28"/>
                 <w:szCs w:val="28"/>
                 <w:rtl/>
-                <w:lang/>
-              </w:rPr>
-              <w:t xml:space="preserve"> </w:t>
-            </w:r>
-            <w:r>
-              <w:rPr>
-                <w:rStyle w:val="hps"/>
-                <w:rFonts w:ascii="Arial" w:hAnsi="Arial" w:cs="Arial"/>
-                <w:color w:val="222222"/>
-                <w:sz w:val="28"/>
-                <w:szCs w:val="28"/>
-                <w:rtl/>
-                <w:lang/>
+              </w:rPr>
+              <w:t xml:space="preserve"> </w:t>
+            </w:r>
+            <w:r>
+              <w:rPr>
+                <w:rStyle w:val="hps"/>
+                <w:rFonts w:ascii="Arial" w:hAnsi="Arial" w:cs="Arial"/>
+                <w:color w:val="222222"/>
+                <w:sz w:val="28"/>
+                <w:szCs w:val="28"/>
+                <w:rtl/>
               </w:rPr>
               <w:t>زائد</w:t>
             </w:r>
@@ -2407,7 +2358,15 @@
           <w:sz w:val="28"/>
           <w:szCs w:val="28"/>
         </w:rPr>
-        <w:t xml:space="preserve">TRISTAR AERO TECHNOLOGY, LLC  </w:t>
+        <w:t>TRISTAR AERO TECHNOLOGY, INC</w:t>
+      </w:r>
+      <w:r>
+        <w:rPr>
+          <w:b/>
+          <w:sz w:val="28"/>
+          <w:szCs w:val="28"/>
+        </w:rPr>
+        <w:t xml:space="preserve">  </w:t>
       </w:r>
       <w:r>
         <w:rPr>
@@ -2428,7 +2387,6 @@
           <w:sz w:val="28"/>
           <w:szCs w:val="28"/>
           <w:rtl/>
-          <w:lang/>
         </w:rPr>
         <w:t>استخدام</w:t>
       </w:r>
@@ -2439,7 +2397,6 @@
           <w:sz w:val="28"/>
           <w:szCs w:val="28"/>
           <w:rtl/>
-          <w:lang/>
         </w:rPr>
         <w:t xml:space="preserve"> </w:t>
       </w:r>
@@ -2451,7 +2408,6 @@
           <w:sz w:val="28"/>
           <w:szCs w:val="28"/>
           <w:rtl/>
-          <w:lang/>
         </w:rPr>
         <w:t>برنامج نظام</w:t>
       </w:r>
@@ -2462,7 +2418,6 @@
           <w:sz w:val="28"/>
           <w:szCs w:val="28"/>
           <w:rtl/>
-          <w:lang/>
         </w:rPr>
         <w:t xml:space="preserve"> </w:t>
       </w:r>
@@ -2474,7 +2429,6 @@
           <w:sz w:val="28"/>
           <w:szCs w:val="28"/>
           <w:rtl/>
-          <w:lang/>
         </w:rPr>
         <w:t>GHS</w:t>
       </w:r>
@@ -2485,7 +2439,6 @@
           <w:sz w:val="28"/>
           <w:szCs w:val="28"/>
           <w:rtl/>
-          <w:lang/>
         </w:rPr>
         <w:t xml:space="preserve"> </w:t>
       </w:r>
@@ -2497,7 +2450,6 @@
           <w:sz w:val="28"/>
           <w:szCs w:val="28"/>
           <w:rtl/>
-          <w:lang/>
         </w:rPr>
         <w:t>فقط،</w:t>
       </w:r>
@@ -2508,7 +2460,6 @@
           <w:sz w:val="28"/>
           <w:szCs w:val="28"/>
           <w:rtl/>
-          <w:lang/>
         </w:rPr>
         <w:t xml:space="preserve"> </w:t>
       </w:r>
@@ -2520,7 +2471,6 @@
           <w:sz w:val="28"/>
           <w:szCs w:val="28"/>
           <w:rtl/>
-          <w:lang/>
         </w:rPr>
         <w:t>ويجب على أعضاء</w:t>
       </w:r>
@@ -2531,7 +2481,6 @@
           <w:sz w:val="28"/>
           <w:szCs w:val="28"/>
           <w:rtl/>
-          <w:lang/>
         </w:rPr>
         <w:t xml:space="preserve"> </w:t>
       </w:r>
@@ -2543,7 +2492,6 @@
           <w:sz w:val="28"/>
           <w:szCs w:val="28"/>
           <w:rtl/>
-          <w:lang/>
         </w:rPr>
         <w:t>جلب</w:t>
       </w:r>
@@ -2554,7 +2502,6 @@
           <w:sz w:val="28"/>
           <w:szCs w:val="28"/>
           <w:rtl/>
-          <w:lang/>
         </w:rPr>
         <w:t xml:space="preserve"> </w:t>
       </w:r>
@@ -2566,7 +2513,6 @@
           <w:sz w:val="28"/>
           <w:szCs w:val="28"/>
           <w:rtl/>
-          <w:lang/>
         </w:rPr>
         <w:t>الطابعات</w:t>
       </w:r>
@@ -2577,7 +2523,6 @@
           <w:sz w:val="28"/>
           <w:szCs w:val="28"/>
           <w:rtl/>
-          <w:lang/>
         </w:rPr>
         <w:t xml:space="preserve"> </w:t>
       </w:r>
@@ -2589,7 +2534,6 @@
           <w:sz w:val="28"/>
           <w:szCs w:val="28"/>
           <w:rtl/>
-          <w:lang/>
         </w:rPr>
         <w:t>الخاصة بها و</w:t>
       </w:r>
@@ -2600,7 +2544,6 @@
           <w:sz w:val="28"/>
           <w:szCs w:val="28"/>
           <w:rtl/>
-          <w:lang/>
         </w:rPr>
         <w:t xml:space="preserve">رقة </w:t>
       </w:r>
@@ -2612,7 +2555,6 @@
           <w:sz w:val="28"/>
           <w:szCs w:val="28"/>
           <w:rtl/>
-          <w:lang/>
         </w:rPr>
         <w:t>الطابعة</w:t>
       </w:r>
@@ -3163,7 +3105,7 @@
 </file>
 
 <file path=customXml/itemProps1.xml><?xml version="1.0" encoding="utf-8"?>
-<ds:datastoreItem xmlns:ds="http://schemas.openxmlformats.org/officeDocument/2006/customXml" ds:itemID="{53E69331-6664-4466-89A9-DC7E702F12C7}">
+<ds:datastoreItem xmlns:ds="http://schemas.openxmlformats.org/officeDocument/2006/customXml" ds:itemID="{C0A56AA9-0B59-48C9-AC50-79030FC2EE70}">
   <ds:schemaRefs>
     <ds:schemaRef ds:uri="http://schemas.openxmlformats.org/officeDocument/2006/bibliography"/>
   </ds:schemaRefs>

</xml_diff>